<commit_message>
tamanho dos targets é o mínimo possível e relatório atualizado
</commit_message>
<xml_diff>
--- a/ProjetoB/Projeto B_ Template de relatório.docx
+++ b/ProjetoB/Projeto B_ Template de relatório.docx
@@ -1285,7 +1285,7 @@
     </w:p>
     <w:p>
       <w:pPr>
-        <w:pStyle w:val="Heading1"/>
+        <w:pStyle w:val="Heading2"/>
         <w:rPr>
           <w:lang w:val="pt-PT"/>
         </w:rPr>
@@ -1296,6 +1296,269 @@
         <w:rPr>
           <w:lang w:val="pt-PT"/>
         </w:rPr>
+        <w:t xml:space="preserve">Alteração </w:t>
+      </w:r>
+      <w:r>
+        <w:rPr>
+          <w:lang w:val="pt-PT"/>
+        </w:rPr>
+        <w:t>7</w:t>
+      </w:r>
+      <w:r>
+        <w:rPr>
+          <w:lang w:val="pt-PT"/>
+        </w:rPr>
+        <w:t xml:space="preserve">: </w:t>
+      </w:r>
+      <w:r>
+        <w:rPr>
+          <w:lang w:val="pt-PT"/>
+        </w:rPr>
+        <w:t>Tamanho dos alvos</w:t>
+      </w:r>
+    </w:p>
+    <w:p>
+      <w:pPr>
+        <w:rPr>
+          <w:lang w:val="pt-PT"/>
+        </w:rPr>
+      </w:pPr>
+      <w:r>
+        <w:rPr>
+          <w:lang w:val="pt-PT"/>
+        </w:rPr>
+        <w:t>Coloc</w:t>
+      </w:r>
+      <w:r>
+        <w:rPr>
+          <w:lang w:val="pt-PT"/>
+        </w:rPr>
+        <w:t>á</w:t>
+      </w:r>
+      <w:r>
+        <w:rPr>
+          <w:lang w:val="pt-PT"/>
+        </w:rPr>
+        <w:t>mos o</w:t>
+      </w:r>
+      <w:r>
+        <w:rPr>
+          <w:lang w:val="pt-PT"/>
+        </w:rPr>
+        <w:t xml:space="preserve"> tamanho de todos os alvos menores, de modo a que o utilizador não carregue num sem intenção. O tamanho do goal-0 não está na capacidade máxima para evitar “</w:t>
+      </w:r>
+      <w:proofErr w:type="spellStart"/>
+      <w:r>
+        <w:rPr>
+          <w:lang w:val="pt-PT"/>
+        </w:rPr>
+        <w:t>failures</w:t>
+      </w:r>
+      <w:proofErr w:type="spellEnd"/>
+      <w:r>
+        <w:rPr>
+          <w:lang w:val="pt-PT"/>
+        </w:rPr>
+        <w:t>”, acreditando que deixando-</w:t>
+      </w:r>
+      <w:r>
+        <w:rPr>
+          <w:lang w:val="pt-PT"/>
+        </w:rPr>
+        <w:t xml:space="preserve">o </w:t>
+      </w:r>
+      <w:r>
+        <w:rPr>
+          <w:lang w:val="pt-PT"/>
+        </w:rPr>
+        <w:t xml:space="preserve">a cerca de 90% da capacidade é o suficiente para apostar apenas nos </w:t>
+      </w:r>
+      <w:r>
+        <w:rPr>
+          <w:lang w:val="pt-PT"/>
+        </w:rPr>
+        <w:t>“</w:t>
+      </w:r>
+      <w:proofErr w:type="spellStart"/>
+      <w:r>
+        <w:rPr>
+          <w:lang w:val="pt-PT"/>
+        </w:rPr>
+        <w:t>sucess</w:t>
+      </w:r>
+      <w:r>
+        <w:rPr>
+          <w:lang w:val="pt-PT"/>
+        </w:rPr>
+        <w:t>e</w:t>
+      </w:r>
+      <w:r>
+        <w:rPr>
+          <w:lang w:val="pt-PT"/>
+        </w:rPr>
+        <w:t>s</w:t>
+      </w:r>
+      <w:proofErr w:type="spellEnd"/>
+      <w:r>
+        <w:rPr>
+          <w:lang w:val="pt-PT"/>
+        </w:rPr>
+        <w:t>”</w:t>
+      </w:r>
+      <w:r>
+        <w:rPr>
+          <w:lang w:val="pt-PT"/>
+        </w:rPr>
+        <w:t xml:space="preserve"> e nos “</w:t>
+      </w:r>
+      <w:proofErr w:type="spellStart"/>
+      <w:r>
+        <w:rPr>
+          <w:lang w:val="pt-PT"/>
+        </w:rPr>
+        <w:t>mistakes</w:t>
+      </w:r>
+      <w:proofErr w:type="spellEnd"/>
+      <w:r>
+        <w:rPr>
+          <w:lang w:val="pt-PT"/>
+        </w:rPr>
+        <w:t>”</w:t>
+      </w:r>
+      <w:r>
+        <w:rPr>
+          <w:lang w:val="pt-PT"/>
+        </w:rPr>
+        <w:t>.</w:t>
+      </w:r>
+    </w:p>
+    <w:p>
+      <w:pPr>
+        <w:rPr>
+          <w:lang w:val="pt-PT"/>
+        </w:rPr>
+      </w:pPr>
+    </w:p>
+    <w:p>
+      <w:pPr>
+        <w:pStyle w:val="Heading2"/>
+        <w:rPr>
+          <w:lang w:val="pt-PT"/>
+        </w:rPr>
+      </w:pPr>
+      <w:r>
+        <w:rPr>
+          <w:lang w:val="pt-PT"/>
+        </w:rPr>
+        <w:lastRenderedPageBreak/>
+        <w:t xml:space="preserve">Alteração </w:t>
+      </w:r>
+      <w:r>
+        <w:rPr>
+          <w:lang w:val="pt-PT"/>
+        </w:rPr>
+        <w:t>8</w:t>
+      </w:r>
+      <w:r>
+        <w:rPr>
+          <w:lang w:val="pt-PT"/>
+        </w:rPr>
+        <w:t xml:space="preserve">: </w:t>
+      </w:r>
+      <w:r>
+        <w:rPr>
+          <w:lang w:val="pt-PT"/>
+        </w:rPr>
+        <w:t>Cor de alvos não especiais</w:t>
+      </w:r>
+    </w:p>
+    <w:p>
+      <w:pPr>
+        <w:rPr>
+          <w:lang w:val="pt-PT"/>
+        </w:rPr>
+      </w:pPr>
+      <w:r>
+        <w:rPr>
+          <w:lang w:val="pt-PT"/>
+        </w:rPr>
+        <w:t>Coloc</w:t>
+      </w:r>
+      <w:r>
+        <w:rPr>
+          <w:lang w:val="pt-PT"/>
+        </w:rPr>
+        <w:t>á</w:t>
+      </w:r>
+      <w:r>
+        <w:rPr>
+          <w:lang w:val="pt-PT"/>
+        </w:rPr>
+        <w:t xml:space="preserve">mos </w:t>
+      </w:r>
+      <w:r>
+        <w:rPr>
+          <w:lang w:val="pt-PT"/>
+        </w:rPr>
+        <w:t>a c</w:t>
+      </w:r>
+      <w:r>
+        <w:rPr>
+          <w:lang w:val="pt-PT"/>
+        </w:rPr>
+        <w:t>or de</w:t>
+      </w:r>
+      <w:r>
+        <w:rPr>
+          <w:lang w:val="pt-PT"/>
+        </w:rPr>
+        <w:t xml:space="preserve"> alvos</w:t>
+      </w:r>
+      <w:r>
+        <w:rPr>
+          <w:lang w:val="pt-PT"/>
+        </w:rPr>
+        <w:t xml:space="preserve"> não especiais</w:t>
+      </w:r>
+      <w:r>
+        <w:rPr>
+          <w:lang w:val="pt-PT"/>
+        </w:rPr>
+        <w:t xml:space="preserve"> a branco, porque é informação de que o utilizador não necessita, sendo a grelha principal um guia desde si, já suficiente</w:t>
+      </w:r>
+      <w:r>
+        <w:rPr>
+          <w:lang w:val="pt-PT"/>
+        </w:rPr>
+        <w:t>.</w:t>
+      </w:r>
+    </w:p>
+    <w:p>
+      <w:pPr>
+        <w:rPr>
+          <w:lang w:val="pt-PT"/>
+        </w:rPr>
+      </w:pPr>
+    </w:p>
+    <w:p>
+      <w:pPr>
+        <w:pStyle w:val="Heading1"/>
+        <w:rPr>
+          <w:lang w:val="pt-PT"/>
+        </w:rPr>
+      </w:pPr>
+    </w:p>
+    <w:p>
+      <w:pPr>
+        <w:pStyle w:val="Heading1"/>
+        <w:rPr>
+          <w:lang w:val="pt-PT"/>
+        </w:rPr>
+      </w:pPr>
+      <w:r>
+        <w:rPr>
+          <w:lang w:val="pt-PT"/>
+        </w:rPr>
         <w:t>Método</w:t>
       </w:r>
     </w:p>
@@ -1368,7 +1631,6 @@
         <w:rPr>
           <w:lang w:val="pt-PT"/>
         </w:rPr>
-        <w:lastRenderedPageBreak/>
         <w:t>Procedimento</w:t>
       </w:r>
     </w:p>
@@ -1642,6 +1904,7 @@
         <w:rPr>
           <w:lang w:val="pt-PT"/>
         </w:rPr>
+        <w:lastRenderedPageBreak/>
         <w:t xml:space="preserve">&lt;Análise </w:t>
       </w:r>
       <w:proofErr w:type="spellStart"/>
@@ -1792,7 +2055,6 @@
       <w:bookmarkEnd w:id="15"/>
       <w:proofErr w:type="spellStart"/>
       <w:r>
-        <w:lastRenderedPageBreak/>
         <w:t>Referências</w:t>
       </w:r>
       <w:proofErr w:type="spellEnd"/>

</xml_diff>